<commit_message>
revisi by dayanah final
</commit_message>
<xml_diff>
--- a/Tugas_proyek_Infinity and Beyond.docx
+++ b/Tugas_proyek_Infinity and Beyond.docx
@@ -4064,18 +4064,204 @@
           <w:szCs w:val="24"/>
         </w:rPr>
       </w:pPr>
+      <w:r>
+        <w:rPr>
+          <w:noProof/>
+        </w:rPr>
+        <w:drawing>
+          <wp:inline distT="0" distB="0" distL="0" distR="0" wp14:anchorId="41C2939F" wp14:editId="57663F84">
+            <wp:extent cx="5943600" cy="3338830"/>
+            <wp:effectExtent l="0" t="0" r="0" b="0"/>
+            <wp:docPr id="9" name="Picture 9"/>
+            <wp:cNvGraphicFramePr>
+              <a:graphicFrameLocks xmlns:a="http://schemas.openxmlformats.org/drawingml/2006/main" noChangeAspect="1"/>
+            </wp:cNvGraphicFramePr>
+            <a:graphic xmlns:a="http://schemas.openxmlformats.org/drawingml/2006/main">
+              <a:graphicData uri="http://schemas.openxmlformats.org/drawingml/2006/picture">
+                <pic:pic xmlns:pic="http://schemas.openxmlformats.org/drawingml/2006/picture">
+                  <pic:nvPicPr>
+                    <pic:cNvPr id="1" name=""/>
+                    <pic:cNvPicPr/>
+                  </pic:nvPicPr>
+                  <pic:blipFill>
+                    <a:blip r:embed="rId5"/>
+                    <a:stretch>
+                      <a:fillRect/>
+                    </a:stretch>
+                  </pic:blipFill>
+                  <pic:spPr>
+                    <a:xfrm>
+                      <a:off x="0" y="0"/>
+                      <a:ext cx="5943600" cy="3338830"/>
+                    </a:xfrm>
+                    <a:prstGeom prst="rect">
+                      <a:avLst/>
+                    </a:prstGeom>
+                  </pic:spPr>
+                </pic:pic>
+              </a:graphicData>
+            </a:graphic>
+          </wp:inline>
+        </w:drawing>
+      </w:r>
     </w:p>
     <w:p>
       <w:pPr>
         <w:pStyle w:val="ListParagraph"/>
         <w:spacing w:line="360" w:lineRule="auto"/>
-        <w:jc w:val="center"/>
+        <w:jc w:val="both"/>
         <w:rPr>
           <w:rFonts w:ascii="Times New Roman" w:hAnsi="Times New Roman" w:cs="Times New Roman"/>
           <w:sz w:val="24"/>
           <w:szCs w:val="24"/>
         </w:rPr>
       </w:pPr>
+      <w:proofErr w:type="spellStart"/>
+      <w:r>
+        <w:rPr>
+          <w:rFonts w:ascii="Times New Roman" w:hAnsi="Times New Roman" w:cs="Times New Roman"/>
+          <w:sz w:val="24"/>
+          <w:szCs w:val="24"/>
+        </w:rPr>
+        <w:t>Berikut</w:t>
+      </w:r>
+      <w:proofErr w:type="spellEnd"/>
+      <w:r>
+        <w:rPr>
+          <w:rFonts w:ascii="Times New Roman" w:hAnsi="Times New Roman" w:cs="Times New Roman"/>
+          <w:sz w:val="24"/>
+          <w:szCs w:val="24"/>
+        </w:rPr>
+        <w:t xml:space="preserve"> </w:t>
+      </w:r>
+      <w:proofErr w:type="spellStart"/>
+      <w:r>
+        <w:rPr>
+          <w:rFonts w:ascii="Times New Roman" w:hAnsi="Times New Roman" w:cs="Times New Roman"/>
+          <w:sz w:val="24"/>
+          <w:szCs w:val="24"/>
+        </w:rPr>
+        <w:t>merupakan</w:t>
+      </w:r>
+      <w:proofErr w:type="spellEnd"/>
+      <w:r>
+        <w:rPr>
+          <w:rFonts w:ascii="Times New Roman" w:hAnsi="Times New Roman" w:cs="Times New Roman"/>
+          <w:sz w:val="24"/>
+          <w:szCs w:val="24"/>
+        </w:rPr>
+        <w:t xml:space="preserve"> </w:t>
+      </w:r>
+      <w:proofErr w:type="spellStart"/>
+      <w:r>
+        <w:rPr>
+          <w:rFonts w:ascii="Times New Roman" w:hAnsi="Times New Roman" w:cs="Times New Roman"/>
+          <w:sz w:val="24"/>
+          <w:szCs w:val="24"/>
+        </w:rPr>
+        <w:t>foto</w:t>
+      </w:r>
+      <w:proofErr w:type="spellEnd"/>
+      <w:r>
+        <w:rPr>
+          <w:rFonts w:ascii="Times New Roman" w:hAnsi="Times New Roman" w:cs="Times New Roman"/>
+          <w:sz w:val="24"/>
+          <w:szCs w:val="24"/>
+        </w:rPr>
+        <w:t xml:space="preserve"> </w:t>
+      </w:r>
+      <w:proofErr w:type="spellStart"/>
+      <w:r>
+        <w:rPr>
+          <w:rFonts w:ascii="Times New Roman" w:hAnsi="Times New Roman" w:cs="Times New Roman"/>
+          <w:sz w:val="24"/>
+          <w:szCs w:val="24"/>
+        </w:rPr>
+        <w:t>dan</w:t>
+      </w:r>
+      <w:proofErr w:type="spellEnd"/>
+      <w:r>
+        <w:rPr>
+          <w:rFonts w:ascii="Times New Roman" w:hAnsi="Times New Roman" w:cs="Times New Roman"/>
+          <w:sz w:val="24"/>
+          <w:szCs w:val="24"/>
+        </w:rPr>
+        <w:t xml:space="preserve"> link video </w:t>
+      </w:r>
+      <w:proofErr w:type="spellStart"/>
+      <w:r>
+        <w:rPr>
+          <w:rFonts w:ascii="Times New Roman" w:hAnsi="Times New Roman" w:cs="Times New Roman"/>
+          <w:sz w:val="24"/>
+          <w:szCs w:val="24"/>
+        </w:rPr>
+        <w:t>saat</w:t>
+      </w:r>
+      <w:proofErr w:type="spellEnd"/>
+      <w:r>
+        <w:rPr>
+          <w:rFonts w:ascii="Times New Roman" w:hAnsi="Times New Roman" w:cs="Times New Roman"/>
+          <w:sz w:val="24"/>
+          <w:szCs w:val="24"/>
+        </w:rPr>
+        <w:t xml:space="preserve"> </w:t>
+      </w:r>
+      <w:proofErr w:type="spellStart"/>
+      <w:r>
+        <w:rPr>
+          <w:rFonts w:ascii="Times New Roman" w:hAnsi="Times New Roman" w:cs="Times New Roman"/>
+          <w:sz w:val="24"/>
+          <w:szCs w:val="24"/>
+        </w:rPr>
+        <w:t>melakukan</w:t>
+      </w:r>
+      <w:proofErr w:type="spellEnd"/>
+      <w:r>
+        <w:rPr>
+          <w:rFonts w:ascii="Times New Roman" w:hAnsi="Times New Roman" w:cs="Times New Roman"/>
+          <w:sz w:val="24"/>
+          <w:szCs w:val="24"/>
+        </w:rPr>
+        <w:t xml:space="preserve"> </w:t>
+      </w:r>
+      <w:proofErr w:type="spellStart"/>
+      <w:proofErr w:type="gramStart"/>
+      <w:r>
+        <w:rPr>
+          <w:rFonts w:ascii="Times New Roman" w:hAnsi="Times New Roman" w:cs="Times New Roman"/>
+          <w:sz w:val="24"/>
+          <w:szCs w:val="24"/>
+        </w:rPr>
+        <w:t>wawancara</w:t>
+      </w:r>
+      <w:proofErr w:type="spellEnd"/>
+      <w:r>
+        <w:rPr>
+          <w:rFonts w:ascii="Times New Roman" w:hAnsi="Times New Roman" w:cs="Times New Roman"/>
+          <w:sz w:val="24"/>
+          <w:szCs w:val="24"/>
+        </w:rPr>
+        <w:t xml:space="preserve"> :</w:t>
+      </w:r>
+      <w:proofErr w:type="gramEnd"/>
+      <w:r>
+        <w:rPr>
+          <w:rFonts w:ascii="Times New Roman" w:hAnsi="Times New Roman" w:cs="Times New Roman"/>
+          <w:sz w:val="24"/>
+          <w:szCs w:val="24"/>
+        </w:rPr>
+        <w:t xml:space="preserve"> </w:t>
+      </w:r>
+      <w:r>
+        <w:rPr>
+          <w:rFonts w:ascii="Times New Roman" w:hAnsi="Times New Roman" w:cs="Times New Roman"/>
+          <w:sz w:val="24"/>
+          <w:szCs w:val="24"/>
+        </w:rPr>
+        <w:t>https://mikroskilacid-my.sharepoint.com/:v:/g/personal/201111848_students_mikroskil_ac_id/EQKuoZaGj2JBnxkUzxMflPABBjT12-BeJJTb0sKVIzoyDg?e=XhQR4T</w:t>
+      </w:r>
+      <w:bookmarkStart w:id="0" w:name="_GoBack"/>
+      <w:bookmarkEnd w:id="0"/>
     </w:p>
     <w:p>
       <w:pPr>
@@ -4778,6 +4964,7 @@
                 <w:sz w:val="24"/>
                 <w:szCs w:val="24"/>
               </w:rPr>
+              <w:lastRenderedPageBreak/>
               <w:t>2</w:t>
             </w:r>
           </w:p>
@@ -6328,7 +6515,6 @@
                 <w:sz w:val="24"/>
                 <w:szCs w:val="24"/>
               </w:rPr>
-              <w:lastRenderedPageBreak/>
               <w:t>ID</w:t>
             </w:r>
           </w:p>
@@ -8183,7 +8369,7 @@
                           </pic:cNvPicPr>
                         </pic:nvPicPr>
                         <pic:blipFill>
-                          <a:blip r:embed="rId5" cstate="print">
+                          <a:blip r:embed="rId6" cstate="print">
                             <a:extLst>
                               <a:ext uri="{28A0092B-C50C-407E-A947-70E740481C1C}">
                                 <a14:useLocalDpi xmlns:a14="http://schemas.microsoft.com/office/drawing/2010/main" val="0"/>
@@ -8223,7 +8409,7 @@
                           </pic:cNvPicPr>
                         </pic:nvPicPr>
                         <pic:blipFill>
-                          <a:blip r:embed="rId6" cstate="print">
+                          <a:blip r:embed="rId7" cstate="print">
                             <a:extLst>
                               <a:ext uri="{28A0092B-C50C-407E-A947-70E740481C1C}">
                                 <a14:useLocalDpi xmlns:a14="http://schemas.microsoft.com/office/drawing/2010/main" val="0"/>
@@ -8263,7 +8449,7 @@
                           </pic:cNvPicPr>
                         </pic:nvPicPr>
                         <pic:blipFill>
-                          <a:blip r:embed="rId7" cstate="print">
+                          <a:blip r:embed="rId8" cstate="print">
                             <a:extLst>
                               <a:ext uri="{28A0092B-C50C-407E-A947-70E740481C1C}">
                                 <a14:useLocalDpi xmlns:a14="http://schemas.microsoft.com/office/drawing/2010/main" val="0"/>
@@ -8303,7 +8489,7 @@
           </mc:Choice>
           <mc:Fallback>
             <w:pict>
-              <v:group w14:anchorId="58B5DFF5" id="Group 1" o:spid="_x0000_s1026" style="width:417.6pt;height:387.1pt;mso-position-horizontal-relative:char;mso-position-vertical-relative:line" coordsize="53035,49164" o:gfxdata="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">
+              <v:group w14:anchorId="09E826FA" id="Group 1" o:spid="_x0000_s1026" style="width:417.6pt;height:387.1pt;mso-position-horizontal-relative:char;mso-position-vertical-relative:line" coordsize="53035,49164" o:gfxdata="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">
                 <v:shapetype id="_x0000_t75" coordsize="21600,21600" o:spt="75" o:preferrelative="t" path="m@4@5l@4@11@9@11@9@5xe" filled="f" stroked="f">
                   <v:stroke joinstyle="miter"/>
                   <v:formulas>
@@ -8324,13 +8510,13 @@
                   <o:lock v:ext="edit" aspectratio="t"/>
                 </v:shapetype>
                 <v:shape id="Picture 639" o:spid="_x0000_s1027" type="#_x0000_t75" style="position:absolute;width:53035;height:16398;visibility:visible;mso-wrap-style:square" o:gfxdata="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">
-                  <v:imagedata r:id="rId8" o:title=""/>
+                  <v:imagedata r:id="rId9" o:title=""/>
                 </v:shape>
                 <v:shape id="Picture 641" o:spid="_x0000_s1028" type="#_x0000_t75" style="position:absolute;top:16398;width:53035;height:16398;visibility:visible;mso-wrap-style:square" o:gfxdata="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">
-                  <v:imagedata r:id="rId9" o:title=""/>
+                  <v:imagedata r:id="rId10" o:title=""/>
                 </v:shape>
                 <v:shape id="Picture 643" o:spid="_x0000_s1029" type="#_x0000_t75" style="position:absolute;top:32796;width:53035;height:16368;visibility:visible;mso-wrap-style:square" o:gfxdata="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">
-                  <v:imagedata r:id="rId10" o:title=""/>
+                  <v:imagedata r:id="rId11" o:title=""/>
                 </v:shape>
                 <w10:anchorlock/>
               </v:group>
@@ -14142,8 +14328,6 @@
           <w:lang w:val="id-ID"/>
         </w:rPr>
       </w:pPr>
-      <w:bookmarkStart w:id="0" w:name="_GoBack"/>
-      <w:bookmarkEnd w:id="0"/>
       <w:r>
         <w:rPr>
           <w:rFonts w:ascii="Times New Roman" w:hAnsi="Times New Roman" w:cs="Times New Roman"/>
@@ -15622,7 +15806,7 @@
                     <pic:cNvPicPr/>
                   </pic:nvPicPr>
                   <pic:blipFill>
-                    <a:blip r:embed="rId11"/>
+                    <a:blip r:embed="rId12"/>
                     <a:stretch>
                       <a:fillRect/>
                     </a:stretch>
@@ -16925,62 +17109,6 @@
                 <pic:pic xmlns:pic="http://schemas.openxmlformats.org/drawingml/2006/picture">
                   <pic:nvPicPr>
                     <pic:cNvPr id="0" name="WhatsApp Image 2022-04-29 at 2.36.59 PM.jpeg"/>
-                    <pic:cNvPicPr/>
-                  </pic:nvPicPr>
-                  <pic:blipFill>
-                    <a:blip r:embed="rId12"/>
-                    <a:stretch>
-                      <a:fillRect/>
-                    </a:stretch>
-                  </pic:blipFill>
-                  <pic:spPr>
-                    <a:xfrm>
-                      <a:off x="0" y="0"/>
-                      <a:ext cx="5943600" cy="3148330"/>
-                    </a:xfrm>
-                    <a:prstGeom prst="rect">
-                      <a:avLst/>
-                    </a:prstGeom>
-                  </pic:spPr>
-                </pic:pic>
-              </a:graphicData>
-            </a:graphic>
-          </wp:inline>
-        </w:drawing>
-      </w:r>
-    </w:p>
-    <w:p>
-      <w:pPr>
-        <w:pStyle w:val="ListParagraph"/>
-        <w:spacing w:line="360" w:lineRule="auto"/>
-        <w:jc w:val="both"/>
-        <w:rPr>
-          <w:rFonts w:ascii="Times New Roman" w:hAnsi="Times New Roman" w:cs="Times New Roman"/>
-          <w:sz w:val="24"/>
-          <w:szCs w:val="24"/>
-          <w:lang w:val="id-ID"/>
-        </w:rPr>
-      </w:pPr>
-      <w:r>
-        <w:rPr>
-          <w:rFonts w:ascii="Times New Roman" w:hAnsi="Times New Roman" w:cs="Times New Roman"/>
-          <w:noProof/>
-          <w:sz w:val="24"/>
-          <w:szCs w:val="24"/>
-        </w:rPr>
-        <w:drawing>
-          <wp:inline distT="0" distB="0" distL="0" distR="0" wp14:anchorId="7C230D8B" wp14:editId="67CB77F8">
-            <wp:extent cx="5943600" cy="3148330"/>
-            <wp:effectExtent l="19050" t="0" r="0" b="0"/>
-            <wp:docPr id="8" name="Picture 3" descr="WhatsApp Image 2022-04-29 at 2.36.59 PM (1).jpeg"/>
-            <wp:cNvGraphicFramePr>
-              <a:graphicFrameLocks xmlns:a="http://schemas.openxmlformats.org/drawingml/2006/main" noChangeAspect="1"/>
-            </wp:cNvGraphicFramePr>
-            <a:graphic xmlns:a="http://schemas.openxmlformats.org/drawingml/2006/main">
-              <a:graphicData uri="http://schemas.openxmlformats.org/drawingml/2006/picture">
-                <pic:pic xmlns:pic="http://schemas.openxmlformats.org/drawingml/2006/picture">
-                  <pic:nvPicPr>
-                    <pic:cNvPr id="0" name="WhatsApp Image 2022-04-29 at 2.36.59 PM (1).jpeg"/>
                     <pic:cNvPicPr/>
                   </pic:nvPicPr>
                   <pic:blipFill>
@@ -17017,6 +17145,62 @@
           <w:lang w:val="id-ID"/>
         </w:rPr>
       </w:pPr>
+      <w:r>
+        <w:rPr>
+          <w:rFonts w:ascii="Times New Roman" w:hAnsi="Times New Roman" w:cs="Times New Roman"/>
+          <w:noProof/>
+          <w:sz w:val="24"/>
+          <w:szCs w:val="24"/>
+        </w:rPr>
+        <w:drawing>
+          <wp:inline distT="0" distB="0" distL="0" distR="0" wp14:anchorId="7C230D8B" wp14:editId="67CB77F8">
+            <wp:extent cx="5943600" cy="3148330"/>
+            <wp:effectExtent l="19050" t="0" r="0" b="0"/>
+            <wp:docPr id="8" name="Picture 3" descr="WhatsApp Image 2022-04-29 at 2.36.59 PM (1).jpeg"/>
+            <wp:cNvGraphicFramePr>
+              <a:graphicFrameLocks xmlns:a="http://schemas.openxmlformats.org/drawingml/2006/main" noChangeAspect="1"/>
+            </wp:cNvGraphicFramePr>
+            <a:graphic xmlns:a="http://schemas.openxmlformats.org/drawingml/2006/main">
+              <a:graphicData uri="http://schemas.openxmlformats.org/drawingml/2006/picture">
+                <pic:pic xmlns:pic="http://schemas.openxmlformats.org/drawingml/2006/picture">
+                  <pic:nvPicPr>
+                    <pic:cNvPr id="0" name="WhatsApp Image 2022-04-29 at 2.36.59 PM (1).jpeg"/>
+                    <pic:cNvPicPr/>
+                  </pic:nvPicPr>
+                  <pic:blipFill>
+                    <a:blip r:embed="rId14"/>
+                    <a:stretch>
+                      <a:fillRect/>
+                    </a:stretch>
+                  </pic:blipFill>
+                  <pic:spPr>
+                    <a:xfrm>
+                      <a:off x="0" y="0"/>
+                      <a:ext cx="5943600" cy="3148330"/>
+                    </a:xfrm>
+                    <a:prstGeom prst="rect">
+                      <a:avLst/>
+                    </a:prstGeom>
+                  </pic:spPr>
+                </pic:pic>
+              </a:graphicData>
+            </a:graphic>
+          </wp:inline>
+        </w:drawing>
+      </w:r>
+    </w:p>
+    <w:p>
+      <w:pPr>
+        <w:pStyle w:val="ListParagraph"/>
+        <w:spacing w:line="360" w:lineRule="auto"/>
+        <w:jc w:val="both"/>
+        <w:rPr>
+          <w:rFonts w:ascii="Times New Roman" w:hAnsi="Times New Roman" w:cs="Times New Roman"/>
+          <w:sz w:val="24"/>
+          <w:szCs w:val="24"/>
+          <w:lang w:val="id-ID"/>
+        </w:rPr>
+      </w:pPr>
     </w:p>
     <w:p>
       <w:pPr>
@@ -17054,7 +17238,7 @@
                     <pic:cNvPicPr/>
                   </pic:nvPicPr>
                   <pic:blipFill>
-                    <a:blip r:embed="rId14"/>
+                    <a:blip r:embed="rId15"/>
                     <a:stretch>
                       <a:fillRect/>
                     </a:stretch>
@@ -17082,6 +17266,7 @@
         <w:jc w:val="center"/>
         <w:rPr>
           <w:rFonts w:ascii="Times New Roman" w:hAnsi="Times New Roman" w:cs="Times New Roman"/>
+          <w:b/>
           <w:bCs/>
           <w:sz w:val="24"/>
           <w:szCs w:val="24"/>
@@ -17091,6 +17276,7 @@
       <w:r>
         <w:rPr>
           <w:rFonts w:ascii="Times New Roman" w:hAnsi="Times New Roman" w:cs="Times New Roman"/>
+          <w:b/>
           <w:bCs/>
           <w:sz w:val="24"/>
           <w:szCs w:val="24"/>
@@ -17281,6 +17467,7 @@
         <w:jc w:val="center"/>
         <w:rPr>
           <w:rFonts w:ascii="Times New Roman" w:hAnsi="Times New Roman" w:cs="Times New Roman"/>
+          <w:b/>
           <w:sz w:val="24"/>
           <w:szCs w:val="24"/>
         </w:rPr>
@@ -17288,6 +17475,7 @@
       <w:r>
         <w:rPr>
           <w:rFonts w:ascii="Times New Roman" w:hAnsi="Times New Roman" w:cs="Times New Roman"/>
+          <w:b/>
           <w:sz w:val="24"/>
           <w:szCs w:val="24"/>
         </w:rPr>

</xml_diff>